<commit_message>
update with "no_spaces" rule
</commit_message>
<xml_diff>
--- a/hand/MicroBlaze_Install_short_version.docx
+++ b/hand/MicroBlaze_Install_short_version.docx
@@ -1,6 +1,6 @@
 
 <file path=word/document.xml><?xml version="1.0" encoding="utf-8"?>
-<w:document xmlns:wpc="http://schemas.microsoft.com/office/word/2010/wordprocessingCanvas" xmlns:mc="http://schemas.openxmlformats.org/markup-compatibility/2006" xmlns:o="urn:schemas-microsoft-com:office:office" xmlns:r="http://schemas.openxmlformats.org/officeDocument/2006/relationships" xmlns:m="http://schemas.openxmlformats.org/officeDocument/2006/math" xmlns:v="urn:schemas-microsoft-com:vml" xmlns:wp14="http://schemas.microsoft.com/office/word/2010/wordprocessingDrawing" xmlns:wp="http://schemas.openxmlformats.org/drawingml/2006/wordprocessingDrawing" xmlns:w10="urn:schemas-microsoft-com:office:word" xmlns:w="http://schemas.openxmlformats.org/wordprocessingml/2006/main" xmlns:w14="http://schemas.microsoft.com/office/word/2010/wordml" xmlns:w15="http://schemas.microsoft.com/office/word/2012/wordml" xmlns:wpg="http://schemas.microsoft.com/office/word/2010/wordprocessingGroup" xmlns:wpi="http://schemas.microsoft.com/office/word/2010/wordprocessingInk" xmlns:wne="http://schemas.microsoft.com/office/word/2006/wordml" xmlns:wps="http://schemas.microsoft.com/office/word/2010/wordprocessingShape" mc:Ignorable="w14 w15 wp14">
+<w:document xmlns:wpc="http://schemas.microsoft.com/office/word/2010/wordprocessingCanvas" xmlns:cx="http://schemas.microsoft.com/office/drawing/2014/chartex" xmlns:cx1="http://schemas.microsoft.com/office/drawing/2015/9/8/chartex" xmlns:mc="http://schemas.openxmlformats.org/markup-compatibility/2006" xmlns:o="urn:schemas-microsoft-com:office:office" xmlns:r="http://schemas.openxmlformats.org/officeDocument/2006/relationships" xmlns:m="http://schemas.openxmlformats.org/officeDocument/2006/math" xmlns:v="urn:schemas-microsoft-com:vml" xmlns:wp14="http://schemas.microsoft.com/office/word/2010/wordprocessingDrawing" xmlns:wp="http://schemas.openxmlformats.org/drawingml/2006/wordprocessingDrawing" xmlns:w10="urn:schemas-microsoft-com:office:word" xmlns:w="http://schemas.openxmlformats.org/wordprocessingml/2006/main" xmlns:w14="http://schemas.microsoft.com/office/word/2010/wordml" xmlns:w15="http://schemas.microsoft.com/office/word/2012/wordml" xmlns:w16se="http://schemas.microsoft.com/office/word/2015/wordml/symex" xmlns:wpg="http://schemas.microsoft.com/office/word/2010/wordprocessingGroup" xmlns:wpi="http://schemas.microsoft.com/office/word/2010/wordprocessingInk" xmlns:wne="http://schemas.microsoft.com/office/word/2006/wordml" xmlns:wps="http://schemas.microsoft.com/office/word/2010/wordprocessingShape" mc:Ignorable="w14 w15 w16se wp14">
   <w:body>
     <w:p>
       <w:pPr>
@@ -50,7 +50,56 @@
         <w:t xml:space="preserve"> Lecture_17)</w:t>
       </w:r>
       <w:r>
-        <w:t xml:space="preserve"> and click </w:t>
+        <w:t xml:space="preserve"> </w:t>
+      </w:r>
+    </w:p>
+    <w:p>
+      <w:pPr>
+        <w:spacing w:after="0" w:line="240" w:lineRule="auto"/>
+      </w:pPr>
+      <w:r>
+        <w:tab/>
+        <w:t xml:space="preserve">Be sure there are no spaces in the folder name or path </w:t>
+      </w:r>
+    </w:p>
+    <w:p>
+      <w:pPr>
+        <w:spacing w:after="0" w:line="240" w:lineRule="auto"/>
+        <w:ind w:firstLine="720"/>
+      </w:pPr>
+      <w:r>
+        <w:t xml:space="preserve">(i.e., </w:t>
+      </w:r>
+      <w:proofErr w:type="gramStart"/>
+      <w:r>
+        <w:t>don’t</w:t>
+      </w:r>
+      <w:proofErr w:type="gramEnd"/>
+      <w:r>
+        <w:t xml:space="preserve"> use “Lecture 17”, but instead use “Lecture_17”) </w:t>
+      </w:r>
+    </w:p>
+    <w:p>
+      <w:pPr>
+        <w:spacing w:after="0" w:line="240" w:lineRule="auto"/>
+        <w:ind w:firstLine="720"/>
+      </w:pPr>
+      <w:r>
+        <w:t>Otherwise, the tool chain will crash later on.</w:t>
+      </w:r>
+    </w:p>
+    <w:p>
+      <w:pPr>
+        <w:spacing w:after="0" w:line="240" w:lineRule="auto"/>
+        <w:ind w:firstLine="720"/>
+      </w:pPr>
+      <w:proofErr w:type="gramStart"/>
+      <w:r>
+        <w:t>and</w:t>
+      </w:r>
+      <w:proofErr w:type="gramEnd"/>
+      <w:r>
+        <w:t xml:space="preserve"> click </w:t>
       </w:r>
       <w:r>
         <w:rPr>
@@ -79,7 +128,12 @@
         <w:t>RTL Project</w:t>
       </w:r>
       <w:r>
-        <w:t xml:space="preserve">. Leave the “Do not specify sources…” box unchecked and click </w:t>
+        <w:t>. Leave the “Do n</w:t>
+      </w:r>
+      <w:bookmarkStart w:id="0" w:name="_GoBack"/>
+      <w:bookmarkEnd w:id="0"/>
+      <w:r>
+        <w:t xml:space="preserve">ot specify sources…” box unchecked and click </w:t>
       </w:r>
       <w:proofErr w:type="gramStart"/>
       <w:r>
@@ -391,8 +445,6 @@
       <w:pPr>
         <w:spacing w:after="0" w:line="240" w:lineRule="auto"/>
       </w:pPr>
-      <w:bookmarkStart w:id="0" w:name="_GoBack"/>
-      <w:bookmarkEnd w:id="0"/>
       <w:proofErr w:type="gramStart"/>
       <w:r>
         <w:t>and</w:t>
@@ -947,13 +999,17 @@
         <w:t xml:space="preserve"> to dismiss this.  If you have more than one error message, redo.</w:t>
       </w:r>
       <w:r>
-        <w:t xml:space="preserve"> Sometimes several MIG errors occur when the path name for your repo is too long. In this case, move your repo to a higher level directory.</w:t>
-      </w:r>
-    </w:p>
-    <w:p>
-      <w:pPr>
-        <w:spacing w:after="0" w:line="240" w:lineRule="auto"/>
-      </w:pPr>
+        <w:t xml:space="preserve"> Delete the MIG block from the schematic, and redo step 7.</w:t>
+      </w:r>
+    </w:p>
+    <w:p>
+      <w:pPr>
+        <w:spacing w:after="0" w:line="240" w:lineRule="auto"/>
+      </w:pPr>
+      <w:r>
+        <w:lastRenderedPageBreak/>
+        <w:t>Sometimes several MIG errors occur when the path name for your repo is too long. In this case, move your repo to a higher level directory.</w:t>
+      </w:r>
     </w:p>
     <w:p>
       <w:pPr>
@@ -985,7 +1041,6 @@
           <w:sz w:val="28"/>
           <w:szCs w:val="28"/>
         </w:rPr>
-        <w:lastRenderedPageBreak/>
         <w:t>8. Running Connection Automation for the Second Time</w:t>
       </w:r>
     </w:p>
@@ -1469,7 +1524,15 @@
           <w:sz w:val="20"/>
           <w:szCs w:val="20"/>
         </w:rPr>
-        <w:t xml:space="preserve">12.1) click on </w:t>
+        <w:t>12.1)</w:t>
+      </w:r>
+      <w:r>
+        <w:rPr>
+          <w:rFonts w:ascii="36ztpjcd" w:hAnsi="36ztpjcd" w:cs="36ztpjcd"/>
+          <w:sz w:val="20"/>
+          <w:szCs w:val="20"/>
+        </w:rPr>
+        <w:t xml:space="preserve"> click on </w:t>
       </w:r>
       <w:r>
         <w:rPr>
@@ -1480,7 +1543,7 @@
           <w:sz w:val="20"/>
           <w:szCs w:val="20"/>
         </w:rPr>
-        <w:t>design_1</w:t>
+        <w:t xml:space="preserve">sources </w:t>
       </w:r>
       <w:r>
         <w:rPr>
@@ -1490,6 +1553,51 @@
           <w:sz w:val="20"/>
           <w:szCs w:val="20"/>
         </w:rPr>
+        <w:t>tab,</w:t>
+      </w:r>
+      <w:r>
+        <w:rPr>
+          <w:rFonts w:ascii="36ztpjcd" w:hAnsi="36ztpjcd" w:cs="36ztpjcd"/>
+          <w:sz w:val="20"/>
+          <w:szCs w:val="20"/>
+        </w:rPr>
+        <w:t xml:space="preserve"> </w:t>
+      </w:r>
+      <w:r>
+        <w:rPr>
+          <w:rFonts w:ascii="36ztpjcd" w:hAnsi="36ztpjcd" w:cs="36ztpjcd"/>
+          <w:sz w:val="20"/>
+          <w:szCs w:val="20"/>
+        </w:rPr>
+        <w:t xml:space="preserve">right </w:t>
+      </w:r>
+      <w:r>
+        <w:rPr>
+          <w:rFonts w:ascii="36ztpjcd" w:hAnsi="36ztpjcd" w:cs="36ztpjcd"/>
+          <w:sz w:val="20"/>
+          <w:szCs w:val="20"/>
+        </w:rPr>
+        <w:t xml:space="preserve">click on </w:t>
+      </w:r>
+      <w:r>
+        <w:rPr>
+          <w:rFonts w:ascii="22erwgmv,Italic" w:hAnsi="22erwgmv,Italic" w:cs="22erwgmv,Italic"/>
+          <w:b/>
+          <w:i/>
+          <w:iCs/>
+          <w:sz w:val="20"/>
+          <w:szCs w:val="20"/>
+        </w:rPr>
+        <w:t>design_1</w:t>
+      </w:r>
+      <w:r>
+        <w:rPr>
+          <w:rFonts w:ascii="22erwgmv,Italic" w:hAnsi="22erwgmv,Italic" w:cs="22erwgmv,Italic"/>
+          <w:i/>
+          <w:iCs/>
+          <w:sz w:val="20"/>
+          <w:szCs w:val="20"/>
+        </w:rPr>
         <w:t xml:space="preserve"> </w:t>
       </w:r>
       <w:r>
@@ -2588,16 +2696,7 @@
           <w:sz w:val="20"/>
           <w:szCs w:val="20"/>
         </w:rPr>
-        <w:t xml:space="preserve">. Scroll down to check if </w:t>
-      </w:r>
-      <w:r>
-        <w:rPr>
-          <w:rFonts w:ascii="22bcxeni" w:hAnsi="22bcxeni" w:cs="22bcxeni"/>
-          <w:sz w:val="20"/>
-          <w:szCs w:val="20"/>
-        </w:rPr>
-        <w:lastRenderedPageBreak/>
-        <w:t xml:space="preserve">this applies to all rows. If for any region it does not say </w:t>
+        <w:t xml:space="preserve">. Scroll down to check if this applies to all rows. If for any region it does not say </w:t>
       </w:r>
       <w:r>
         <w:rPr>
@@ -3028,7 +3127,7 @@
           <w:sz w:val="28"/>
           <w:szCs w:val="28"/>
         </w:rPr>
-        <w:t>21. Run Configuration Settings for STDIO Connection</w:t>
+        <w:t xml:space="preserve">21. Run Configuration </w:t>
       </w:r>
     </w:p>
     <w:p>
@@ -3186,12 +3285,38 @@
           <w:sz w:val="20"/>
           <w:szCs w:val="20"/>
         </w:rPr>
-        <w:t xml:space="preserve">The Run Configurations window is divided into two main sections. In the left panel, under Xilinx C/C++ </w:t>
+        <w:t xml:space="preserve">The Run Configurations window is divided into two main sections. In the left panel, </w:t>
+      </w:r>
+      <w:r>
+        <w:rPr>
+          <w:rFonts w:ascii="22bcxeni" w:hAnsi="22bcxeni" w:cs="22bcxeni"/>
+          <w:sz w:val="20"/>
+          <w:szCs w:val="20"/>
+        </w:rPr>
+        <w:t>click on</w:t>
+      </w:r>
+      <w:r>
+        <w:rPr>
+          <w:rFonts w:ascii="22bcxeni" w:hAnsi="22bcxeni" w:cs="22bcxeni"/>
+          <w:sz w:val="20"/>
+          <w:szCs w:val="20"/>
+        </w:rPr>
+        <w:t xml:space="preserve"> </w:t>
+      </w:r>
+      <w:r>
+        <w:rPr>
+          <w:rFonts w:ascii="22bcxeni" w:hAnsi="22bcxeni" w:cs="22bcxeni"/>
+          <w:b/>
+          <w:sz w:val="20"/>
+          <w:szCs w:val="20"/>
+        </w:rPr>
+        <w:t xml:space="preserve">Xilinx C/C++ </w:t>
       </w:r>
       <w:proofErr w:type="gramStart"/>
       <w:r>
         <w:rPr>
           <w:rFonts w:ascii="22bcxeni" w:hAnsi="22bcxeni" w:cs="22bcxeni"/>
+          <w:b/>
           <w:sz w:val="20"/>
           <w:szCs w:val="20"/>
         </w:rPr>
@@ -3201,10 +3326,27 @@
       <w:r>
         <w:rPr>
           <w:rFonts w:ascii="22bcxeni" w:hAnsi="22bcxeni" w:cs="22bcxeni"/>
-          <w:sz w:val="20"/>
-          <w:szCs w:val="20"/>
-        </w:rPr>
-        <w:t xml:space="preserve">GDB), select </w:t>
+          <w:b/>
+          <w:sz w:val="20"/>
+          <w:szCs w:val="20"/>
+        </w:rPr>
+        <w:t>GDB)</w:t>
+      </w:r>
+      <w:r>
+        <w:rPr>
+          <w:rFonts w:ascii="22bcxeni" w:hAnsi="22bcxeni" w:cs="22bcxeni"/>
+          <w:sz w:val="20"/>
+          <w:szCs w:val="20"/>
+        </w:rPr>
+        <w:t xml:space="preserve"> and then</w:t>
+      </w:r>
+      <w:r>
+        <w:rPr>
+          <w:rFonts w:ascii="22bcxeni" w:hAnsi="22bcxeni" w:cs="22bcxeni"/>
+          <w:sz w:val="20"/>
+          <w:szCs w:val="20"/>
+        </w:rPr>
+        <w:t xml:space="preserve"> select </w:t>
       </w:r>
       <w:proofErr w:type="spellStart"/>
       <w:r>
@@ -3315,36 +3457,54 @@
         <w:adjustRightInd w:val="0"/>
         <w:spacing w:after="0" w:line="240" w:lineRule="auto"/>
         <w:rPr>
-          <w:rFonts w:ascii="22bcxeni" w:hAnsi="22bcxeni" w:cs="22bcxeni"/>
-          <w:sz w:val="28"/>
-          <w:szCs w:val="28"/>
-        </w:rPr>
-      </w:pPr>
-      <w:r>
-        <w:rPr>
-          <w:rFonts w:ascii="22bcxeni" w:hAnsi="22bcxeni" w:cs="22bcxeni"/>
-          <w:sz w:val="20"/>
-          <w:szCs w:val="20"/>
-        </w:rPr>
-        <w:t xml:space="preserve">On the right side of this window, you will see five main tabs. Select the </w:t>
-      </w:r>
-      <w:r>
-        <w:rPr>
-          <w:rFonts w:ascii="38jdjjiu,Bold" w:hAnsi="38jdjjiu,Bold" w:cs="38jdjjiu,Bold"/>
-          <w:b/>
-          <w:bCs/>
-          <w:sz w:val="20"/>
-          <w:szCs w:val="20"/>
-        </w:rPr>
-        <w:t xml:space="preserve">STDIO Connection </w:t>
-      </w:r>
-      <w:r>
-        <w:rPr>
-          <w:rFonts w:ascii="22bcxeni" w:hAnsi="22bcxeni" w:cs="22bcxeni"/>
-          <w:sz w:val="20"/>
-          <w:szCs w:val="20"/>
-        </w:rPr>
-        <w:t>tab.</w:t>
+          <w:rFonts w:ascii="87twtljd" w:hAnsi="87twtljd" w:cs="87twtljd"/>
+          <w:sz w:val="20"/>
+          <w:szCs w:val="20"/>
+        </w:rPr>
+      </w:pPr>
+      <w:r>
+        <w:rPr>
+          <w:rFonts w:ascii="87twtljd" w:hAnsi="87twtljd" w:cs="87twtljd"/>
+          <w:sz w:val="20"/>
+          <w:szCs w:val="20"/>
+        </w:rPr>
+        <w:t xml:space="preserve">Now click on </w:t>
+      </w:r>
+      <w:r>
+        <w:rPr>
+          <w:rFonts w:ascii="59wpjfnj,Bold" w:hAnsi="59wpjfnj,Bold" w:cs="59wpjfnj,Bold"/>
+          <w:b/>
+          <w:bCs/>
+          <w:sz w:val="20"/>
+          <w:szCs w:val="20"/>
+        </w:rPr>
+        <w:t xml:space="preserve">Apply </w:t>
+      </w:r>
+      <w:r>
+        <w:rPr>
+          <w:rFonts w:ascii="87twtljd" w:hAnsi="87twtljd" w:cs="87twtljd"/>
+          <w:sz w:val="20"/>
+          <w:szCs w:val="20"/>
+        </w:rPr>
+        <w:t xml:space="preserve">and </w:t>
+      </w:r>
+      <w:r>
+        <w:rPr>
+          <w:rFonts w:ascii="59wpjfnj,Bold" w:hAnsi="59wpjfnj,Bold" w:cs="59wpjfnj,Bold"/>
+          <w:b/>
+          <w:bCs/>
+          <w:sz w:val="20"/>
+          <w:szCs w:val="20"/>
+        </w:rPr>
+        <w:t>Run</w:t>
+      </w:r>
+      <w:r>
+        <w:rPr>
+          <w:rFonts w:ascii="87twtljd" w:hAnsi="87twtljd" w:cs="87twtljd"/>
+          <w:sz w:val="20"/>
+          <w:szCs w:val="20"/>
+        </w:rPr>
+        <w:t>.</w:t>
       </w:r>
     </w:p>
     <w:p>
@@ -3354,7 +3514,7 @@
         <w:adjustRightInd w:val="0"/>
         <w:spacing w:after="0" w:line="240" w:lineRule="auto"/>
         <w:rPr>
-          <w:rFonts w:ascii="22bcxeni" w:hAnsi="22bcxeni" w:cs="22bcxeni"/>
+          <w:rFonts w:ascii="87twtljd" w:hAnsi="87twtljd" w:cs="87twtljd"/>
           <w:sz w:val="20"/>
           <w:szCs w:val="20"/>
         </w:rPr>
@@ -3367,18 +3527,42 @@
         <w:adjustRightInd w:val="0"/>
         <w:spacing w:after="0" w:line="240" w:lineRule="auto"/>
         <w:rPr>
-          <w:rFonts w:ascii="87twtljd" w:hAnsi="87twtljd" w:cs="87twtljd"/>
-          <w:sz w:val="28"/>
-          <w:szCs w:val="28"/>
-        </w:rPr>
-      </w:pPr>
-      <w:r>
-        <w:rPr>
-          <w:rFonts w:ascii="87twtljd" w:hAnsi="87twtljd" w:cs="87twtljd"/>
-          <w:sz w:val="28"/>
-          <w:szCs w:val="28"/>
-        </w:rPr>
-        <w:t>22. COM Port Selection for STDIO Connection</w:t>
+          <w:rFonts w:ascii="28gfgnjj,Italic" w:hAnsi="28gfgnjj,Italic" w:cs="28gfgnjj,Italic"/>
+          <w:i/>
+          <w:iCs/>
+          <w:sz w:val="20"/>
+          <w:szCs w:val="20"/>
+        </w:rPr>
+      </w:pPr>
+      <w:r>
+        <w:rPr>
+          <w:rFonts w:ascii="28gfgnjj,Italic" w:hAnsi="28gfgnjj,Italic" w:cs="28gfgnjj,Italic"/>
+          <w:i/>
+          <w:iCs/>
+          <w:sz w:val="20"/>
+          <w:szCs w:val="20"/>
+        </w:rPr>
+        <w:t xml:space="preserve">24. </w:t>
+      </w:r>
+      <w:r>
+        <w:rPr>
+          <w:rFonts w:ascii="28gfgnjj,Italic" w:hAnsi="28gfgnjj,Italic" w:cs="28gfgnjj,Italic"/>
+          <w:i/>
+          <w:iCs/>
+          <w:sz w:val="20"/>
+          <w:szCs w:val="20"/>
+        </w:rPr>
+        <w:t>Use</w:t>
+      </w:r>
+      <w:r>
+        <w:rPr>
+          <w:rFonts w:ascii="28gfgnjj,Italic" w:hAnsi="28gfgnjj,Italic" w:cs="28gfgnjj,Italic"/>
+          <w:i/>
+          <w:iCs/>
+          <w:sz w:val="20"/>
+          <w:szCs w:val="20"/>
+        </w:rPr>
+        <w:t xml:space="preserve"> Tera Term Terminal Emulator</w:t>
       </w:r>
     </w:p>
     <w:p>
@@ -3388,128 +3572,13 @@
         <w:adjustRightInd w:val="0"/>
         <w:spacing w:after="0" w:line="240" w:lineRule="auto"/>
         <w:rPr>
-          <w:rFonts w:ascii="87twtljd" w:hAnsi="87twtljd" w:cs="87twtljd"/>
-          <w:sz w:val="20"/>
-          <w:szCs w:val="20"/>
-        </w:rPr>
-      </w:pPr>
-      <w:r>
-        <w:rPr>
-          <w:rFonts w:ascii="87twtljd" w:hAnsi="87twtljd" w:cs="87twtljd"/>
-          <w:sz w:val="20"/>
-          <w:szCs w:val="20"/>
-        </w:rPr>
-        <w:t xml:space="preserve">22.1) Change Port name to the correct UART port. For me it showed up as </w:t>
-      </w:r>
-      <w:r>
-        <w:rPr>
-          <w:rFonts w:ascii="35hgvygu,Italic" w:hAnsi="35hgvygu,Italic" w:cs="35hgvygu,Italic"/>
+          <w:rFonts w:ascii="28gfgnjj,Italic" w:hAnsi="28gfgnjj,Italic" w:cs="28gfgnjj,Italic"/>
           <w:i/>
           <w:iCs/>
           <w:sz w:val="20"/>
           <w:szCs w:val="20"/>
         </w:rPr>
-        <w:t>COM4</w:t>
-      </w:r>
-      <w:r>
-        <w:rPr>
-          <w:rFonts w:ascii="87twtljd" w:hAnsi="87twtljd" w:cs="87twtljd"/>
-          <w:sz w:val="20"/>
-          <w:szCs w:val="20"/>
-        </w:rPr>
-        <w:t xml:space="preserve">. </w:t>
-      </w:r>
-      <w:r>
-        <w:rPr>
-          <w:rFonts w:ascii="87twtljd" w:hAnsi="87twtljd" w:cs="87twtljd"/>
-          <w:b/>
-          <w:sz w:val="20"/>
-          <w:szCs w:val="20"/>
-        </w:rPr>
-        <w:t xml:space="preserve">Select </w:t>
-      </w:r>
-      <w:r>
-        <w:rPr>
-          <w:rFonts w:ascii="35hgvygu,Italic" w:hAnsi="35hgvygu,Italic" w:cs="35hgvygu,Italic"/>
-          <w:b/>
-          <w:i/>
-          <w:iCs/>
-          <w:sz w:val="20"/>
-          <w:szCs w:val="20"/>
-        </w:rPr>
-        <w:t>Baud Rate</w:t>
-      </w:r>
-      <w:r>
-        <w:rPr>
-          <w:rFonts w:ascii="35hgvygu,Italic" w:hAnsi="35hgvygu,Italic" w:cs="35hgvygu,Italic"/>
-          <w:i/>
-          <w:iCs/>
-          <w:sz w:val="20"/>
-          <w:szCs w:val="20"/>
-        </w:rPr>
-        <w:t xml:space="preserve"> </w:t>
-      </w:r>
-      <w:r>
-        <w:rPr>
-          <w:rFonts w:ascii="87twtljd" w:hAnsi="87twtljd" w:cs="87twtljd"/>
-          <w:sz w:val="20"/>
-          <w:szCs w:val="20"/>
-        </w:rPr>
-        <w:t xml:space="preserve">as </w:t>
-      </w:r>
-      <w:r>
-        <w:rPr>
-          <w:rFonts w:ascii="59wpjfnj,Bold" w:hAnsi="59wpjfnj,Bold" w:cs="59wpjfnj,Bold"/>
-          <w:b/>
-          <w:bCs/>
-          <w:sz w:val="20"/>
-          <w:szCs w:val="20"/>
-        </w:rPr>
-        <w:t>9600</w:t>
-      </w:r>
-      <w:r>
-        <w:rPr>
-          <w:rFonts w:ascii="87twtljd" w:hAnsi="87twtljd" w:cs="87twtljd"/>
-          <w:sz w:val="20"/>
-          <w:szCs w:val="20"/>
-        </w:rPr>
-        <w:t xml:space="preserve">. Have the </w:t>
-      </w:r>
-      <w:r>
-        <w:rPr>
-          <w:rFonts w:ascii="87twtljd" w:hAnsi="87twtljd" w:cs="87twtljd"/>
-          <w:b/>
-          <w:sz w:val="20"/>
-          <w:szCs w:val="20"/>
-        </w:rPr>
-        <w:t>Connect STDIO to Console box checked</w:t>
-      </w:r>
-      <w:r>
-        <w:rPr>
-          <w:rFonts w:ascii="87twtljd" w:hAnsi="87twtljd" w:cs="87twtljd"/>
-          <w:sz w:val="20"/>
-          <w:szCs w:val="20"/>
-        </w:rPr>
-        <w:t>.  (</w:t>
-      </w:r>
-      <w:proofErr w:type="gramStart"/>
-      <w:r>
-        <w:rPr>
-          <w:rFonts w:ascii="87twtljd" w:hAnsi="87twtljd" w:cs="87twtljd"/>
-          <w:sz w:val="20"/>
-          <w:szCs w:val="20"/>
-        </w:rPr>
-        <w:t>uncheck</w:t>
-      </w:r>
-      <w:proofErr w:type="gramEnd"/>
-      <w:r>
-        <w:rPr>
-          <w:rFonts w:ascii="87twtljd" w:hAnsi="87twtljd" w:cs="87twtljd"/>
-          <w:sz w:val="20"/>
-          <w:szCs w:val="20"/>
-        </w:rPr>
-        <w:t xml:space="preserve"> if you want to use another terminal emulator)</w:t>
-      </w:r>
+      </w:pPr>
     </w:p>
     <w:p>
       <w:pPr>
@@ -3525,48 +3594,66 @@
       </w:pPr>
       <w:r>
         <w:rPr>
-          <w:rFonts w:ascii="87twtljd" w:hAnsi="87twtljd" w:cs="87twtljd"/>
-          <w:sz w:val="20"/>
-          <w:szCs w:val="20"/>
-        </w:rPr>
-        <w:t xml:space="preserve">Now click on </w:t>
-      </w:r>
-      <w:r>
-        <w:rPr>
-          <w:rFonts w:ascii="59wpjfnj,Bold" w:hAnsi="59wpjfnj,Bold" w:cs="59wpjfnj,Bold"/>
-          <w:b/>
-          <w:bCs/>
-          <w:sz w:val="20"/>
-          <w:szCs w:val="20"/>
-        </w:rPr>
-        <w:t xml:space="preserve">Apply </w:t>
-      </w:r>
-      <w:r>
-        <w:rPr>
-          <w:rFonts w:ascii="87twtljd" w:hAnsi="87twtljd" w:cs="87twtljd"/>
-          <w:sz w:val="20"/>
-          <w:szCs w:val="20"/>
-        </w:rPr>
-        <w:t xml:space="preserve">and </w:t>
-      </w:r>
-      <w:r>
-        <w:rPr>
-          <w:rFonts w:ascii="59wpjfnj,Bold" w:hAnsi="59wpjfnj,Bold" w:cs="59wpjfnj,Bold"/>
-          <w:b/>
-          <w:bCs/>
-          <w:sz w:val="20"/>
-          <w:szCs w:val="20"/>
-        </w:rPr>
-        <w:t>Run</w:t>
-      </w:r>
-      <w:r>
-        <w:rPr>
-          <w:rFonts w:ascii="87twtljd" w:hAnsi="87twtljd" w:cs="87twtljd"/>
-          <w:sz w:val="20"/>
-          <w:szCs w:val="20"/>
-        </w:rPr>
-        <w:t>.</w:t>
-      </w:r>
+          <w:rFonts w:ascii="22bcxeni" w:hAnsi="22bcxeni" w:cs="22bcxeni"/>
+          <w:sz w:val="20"/>
+          <w:szCs w:val="20"/>
+        </w:rPr>
+        <w:t xml:space="preserve">Note: SDK appears to no longer support UART messages in its console, so we will need to use an external terminal emulator like Tera Term. </w:t>
+      </w:r>
+      <w:r>
+        <w:rPr>
+          <w:rFonts w:ascii="22bcxeni" w:hAnsi="22bcxeni" w:cs="22bcxeni"/>
+          <w:sz w:val="20"/>
+          <w:szCs w:val="20"/>
+        </w:rPr>
+        <w:t>http://en.wikipedia.org/wiki/Tera_Term (</w:t>
+      </w:r>
+      <w:hyperlink r:id="rId4" w:history="1">
+        <w:r>
+          <w:rPr>
+            <w:rStyle w:val="Hyperlink"/>
+            <w:rFonts w:ascii="22bcxeni" w:hAnsi="22bcxeni" w:cs="22bcxeni"/>
+            <w:sz w:val="20"/>
+            <w:szCs w:val="20"/>
+          </w:rPr>
+          <w:t>http://en.wikipedia.org/wiki/Tera_Term</w:t>
+        </w:r>
+      </w:hyperlink>
+      <w:r>
+        <w:rPr>
+          <w:rFonts w:ascii="22bcxeni" w:hAnsi="22bcxeni" w:cs="22bcxeni"/>
+          <w:sz w:val="20"/>
+          <w:szCs w:val="20"/>
+        </w:rPr>
+        <w:t>) to know what Tera Term is.</w:t>
+      </w:r>
+      <w:r>
+        <w:rPr>
+          <w:rFonts w:ascii="22bcxeni" w:hAnsi="22bcxeni" w:cs="22bcxeni"/>
+          <w:sz w:val="20"/>
+          <w:szCs w:val="20"/>
+        </w:rPr>
+        <w:t xml:space="preserve"> </w:t>
+      </w:r>
+      <w:r>
+        <w:rPr>
+          <w:rFonts w:ascii="22bcxeni" w:hAnsi="22bcxeni" w:cs="22bcxeni"/>
+          <w:sz w:val="20"/>
+          <w:szCs w:val="20"/>
+        </w:rPr>
+        <w:t xml:space="preserve">You can download and install Tera Term from this link </w:t>
+      </w:r>
+      <w:hyperlink r:id="rId5" w:history="1">
+        <w:r>
+          <w:rPr>
+            <w:rStyle w:val="Hyperlink"/>
+            <w:rFonts w:ascii="22bcxeni" w:hAnsi="22bcxeni" w:cs="22bcxeni"/>
+            <w:sz w:val="20"/>
+            <w:szCs w:val="20"/>
+          </w:rPr>
+          <w:t>http://ttssh2.sourceforge.jp/index.html.en</w:t>
+        </w:r>
+      </w:hyperlink>
     </w:p>
     <w:p>
       <w:pPr>
@@ -3574,23 +3661,339 @@
         <w:autoSpaceDN w:val="0"/>
         <w:adjustRightInd w:val="0"/>
         <w:spacing w:after="0" w:line="240" w:lineRule="auto"/>
-      </w:pPr>
-      <w:r>
-        <w:rPr>
-          <w:rFonts w:ascii="87twtljd" w:hAnsi="87twtljd" w:cs="87twtljd"/>
-          <w:sz w:val="20"/>
-          <w:szCs w:val="20"/>
-        </w:rPr>
-        <w:t>23.1) “Hello World” will be displayed on</w:t>
-      </w:r>
-      <w:r>
-        <w:rPr>
-          <w:rFonts w:ascii="87twtljd" w:hAnsi="87twtljd" w:cs="87twtljd"/>
-          <w:sz w:val="20"/>
-          <w:szCs w:val="20"/>
-        </w:rPr>
-        <w:t xml:space="preserve"> the Console tab</w:t>
-      </w:r>
+        <w:rPr>
+          <w:rFonts w:ascii="28gfgnjj,Italic" w:hAnsi="28gfgnjj,Italic" w:cs="28gfgnjj,Italic"/>
+          <w:i/>
+          <w:iCs/>
+          <w:sz w:val="20"/>
+          <w:szCs w:val="20"/>
+        </w:rPr>
+      </w:pPr>
+    </w:p>
+    <w:p>
+      <w:pPr>
+        <w:autoSpaceDE w:val="0"/>
+        <w:autoSpaceDN w:val="0"/>
+        <w:adjustRightInd w:val="0"/>
+        <w:spacing w:after="0" w:line="240" w:lineRule="auto"/>
+        <w:rPr>
+          <w:rFonts w:ascii="Helvetica" w:hAnsi="Helvetica"/>
+          <w:color w:val="333333"/>
+          <w:shd w:val="clear" w:color="auto" w:fill="FFFFFF"/>
+        </w:rPr>
+      </w:pPr>
+      <w:r>
+        <w:rPr>
+          <w:rFonts w:ascii="22bcxeni" w:hAnsi="22bcxeni" w:cs="22bcxeni"/>
+          <w:sz w:val="20"/>
+          <w:szCs w:val="20"/>
+        </w:rPr>
+        <w:t>Establish a serial connection with the correct communication port inside Tera Term.</w:t>
+      </w:r>
+      <w:r>
+        <w:rPr>
+          <w:rFonts w:ascii="22bcxeni" w:hAnsi="22bcxeni" w:cs="22bcxeni"/>
+          <w:sz w:val="20"/>
+          <w:szCs w:val="20"/>
+        </w:rPr>
+        <w:t xml:space="preserve"> Tera Term may find your COM port your USB is using automatically. If not</w:t>
+      </w:r>
+      <w:r>
+        <w:rPr>
+          <w:rFonts w:ascii="22bcxeni" w:hAnsi="22bcxeni" w:cs="22bcxeni"/>
+          <w:sz w:val="20"/>
+          <w:szCs w:val="20"/>
+        </w:rPr>
+        <w:t xml:space="preserve"> y</w:t>
+      </w:r>
+      <w:r>
+        <w:rPr>
+          <w:rFonts w:ascii="22bcxeni" w:hAnsi="22bcxeni" w:cs="22bcxeni"/>
+          <w:sz w:val="20"/>
+          <w:szCs w:val="20"/>
+        </w:rPr>
+        <w:t xml:space="preserve">ou can find the COM port your USB is using my going to windows </w:t>
+      </w:r>
+      <w:r>
+        <w:rPr>
+          <w:rFonts w:ascii="22bcxeni" w:hAnsi="22bcxeni" w:cs="22bcxeni"/>
+          <w:b/>
+          <w:sz w:val="20"/>
+          <w:szCs w:val="20"/>
+        </w:rPr>
+        <w:t>Device Manager</w:t>
+      </w:r>
+      <w:r>
+        <w:rPr>
+          <w:rFonts w:ascii="22bcxeni" w:hAnsi="22bcxeni" w:cs="22bcxeni"/>
+          <w:sz w:val="20"/>
+          <w:szCs w:val="20"/>
+        </w:rPr>
+        <w:t xml:space="preserve"> </w:t>
+      </w:r>
+      <w:r>
+        <w:rPr>
+          <w:rFonts w:ascii="22bcxeni" w:hAnsi="22bcxeni" w:cs="22bcxeni"/>
+          <w:sz w:val="20"/>
+          <w:szCs w:val="20"/>
+        </w:rPr>
+        <w:t>and clicking on</w:t>
+      </w:r>
+      <w:r>
+        <w:rPr>
+          <w:rFonts w:ascii="22bcxeni" w:hAnsi="22bcxeni" w:cs="22bcxeni"/>
+          <w:sz w:val="20"/>
+          <w:szCs w:val="20"/>
+        </w:rPr>
+        <w:t xml:space="preserve"> </w:t>
+      </w:r>
+      <w:r>
+        <w:rPr>
+          <w:rFonts w:ascii="22bcxeni" w:hAnsi="22bcxeni" w:cs="22bcxeni"/>
+          <w:b/>
+          <w:sz w:val="20"/>
+          <w:szCs w:val="20"/>
+        </w:rPr>
+        <w:t>Ports (COM &amp; LPT)</w:t>
+      </w:r>
+      <w:r>
+        <w:rPr>
+          <w:rFonts w:ascii="22bcxeni" w:hAnsi="22bcxeni" w:cs="22bcxeni"/>
+          <w:sz w:val="20"/>
+          <w:szCs w:val="20"/>
+        </w:rPr>
+        <w:t>. Mine</w:t>
+      </w:r>
+      <w:r>
+        <w:rPr>
+          <w:rFonts w:ascii="22bcxeni" w:hAnsi="22bcxeni" w:cs="22bcxeni"/>
+          <w:sz w:val="20"/>
+          <w:szCs w:val="20"/>
+        </w:rPr>
+        <w:t xml:space="preserve"> </w:t>
+      </w:r>
+      <w:r>
+        <w:rPr>
+          <w:rFonts w:ascii="22bcxeni" w:hAnsi="22bcxeni" w:cs="22bcxeni"/>
+          <w:sz w:val="20"/>
+          <w:szCs w:val="20"/>
+        </w:rPr>
+        <w:t>is sometimes</w:t>
+      </w:r>
+      <w:r>
+        <w:rPr>
+          <w:rFonts w:ascii="22bcxeni" w:hAnsi="22bcxeni" w:cs="22bcxeni"/>
+          <w:sz w:val="20"/>
+          <w:szCs w:val="20"/>
+        </w:rPr>
+        <w:t xml:space="preserve"> </w:t>
+      </w:r>
+      <w:r>
+        <w:rPr>
+          <w:rFonts w:ascii="22bcxeni" w:hAnsi="22bcxeni" w:cs="22bcxeni"/>
+          <w:b/>
+          <w:sz w:val="20"/>
+          <w:szCs w:val="20"/>
+        </w:rPr>
+        <w:t>COM3</w:t>
+      </w:r>
+      <w:r>
+        <w:rPr>
+          <w:rFonts w:ascii="22bcxeni" w:hAnsi="22bcxeni" w:cs="22bcxeni"/>
+          <w:b/>
+          <w:sz w:val="20"/>
+          <w:szCs w:val="20"/>
+        </w:rPr>
+        <w:t xml:space="preserve"> </w:t>
+      </w:r>
+      <w:r>
+        <w:rPr>
+          <w:rFonts w:ascii="22bcxeni" w:hAnsi="22bcxeni" w:cs="22bcxeni"/>
+          <w:sz w:val="20"/>
+          <w:szCs w:val="20"/>
+        </w:rPr>
+        <w:t>and sometimes</w:t>
+      </w:r>
+      <w:r>
+        <w:rPr>
+          <w:rFonts w:ascii="22bcxeni" w:hAnsi="22bcxeni" w:cs="22bcxeni"/>
+          <w:b/>
+          <w:sz w:val="20"/>
+          <w:szCs w:val="20"/>
+        </w:rPr>
+        <w:t xml:space="preserve"> COM5</w:t>
+      </w:r>
+      <w:r>
+        <w:rPr>
+          <w:rFonts w:ascii="22bcxeni" w:hAnsi="22bcxeni" w:cs="22bcxeni"/>
+          <w:sz w:val="20"/>
+          <w:szCs w:val="20"/>
+        </w:rPr>
+        <w:t>.</w:t>
+      </w:r>
+      <w:r>
+        <w:rPr>
+          <w:rFonts w:ascii="22bcxeni" w:hAnsi="22bcxeni" w:cs="22bcxeni"/>
+          <w:sz w:val="20"/>
+          <w:szCs w:val="20"/>
+        </w:rPr>
+        <w:t xml:space="preserve"> </w:t>
+      </w:r>
+      <w:proofErr w:type="gramStart"/>
+      <w:r>
+        <w:rPr>
+          <w:rFonts w:ascii="Helvetica" w:hAnsi="Helvetica"/>
+          <w:color w:val="333333"/>
+          <w:shd w:val="clear" w:color="auto" w:fill="FFFFFF"/>
+        </w:rPr>
+        <w:t>Typically</w:t>
+      </w:r>
+      <w:proofErr w:type="gramEnd"/>
+      <w:r>
+        <w:rPr>
+          <w:rFonts w:ascii="Helvetica" w:hAnsi="Helvetica"/>
+          <w:color w:val="333333"/>
+          <w:shd w:val="clear" w:color="auto" w:fill="FFFFFF"/>
+        </w:rPr>
+        <w:t xml:space="preserve"> the settings will be </w:t>
+      </w:r>
+      <w:r>
+        <w:rPr>
+          <w:rStyle w:val="Strong"/>
+          <w:rFonts w:ascii="Helvetica" w:hAnsi="Helvetica"/>
+          <w:color w:val="333333"/>
+          <w:shd w:val="clear" w:color="auto" w:fill="FFFFFF"/>
+        </w:rPr>
+        <w:t>8 Data Bits</w:t>
+      </w:r>
+      <w:r>
+        <w:rPr>
+          <w:rFonts w:ascii="Helvetica" w:hAnsi="Helvetica"/>
+          <w:color w:val="333333"/>
+          <w:shd w:val="clear" w:color="auto" w:fill="FFFFFF"/>
+        </w:rPr>
+        <w:t>, </w:t>
+      </w:r>
+      <w:r>
+        <w:rPr>
+          <w:rStyle w:val="Strong"/>
+          <w:rFonts w:ascii="Helvetica" w:hAnsi="Helvetica"/>
+          <w:color w:val="333333"/>
+          <w:shd w:val="clear" w:color="auto" w:fill="FFFFFF"/>
+        </w:rPr>
+        <w:t>No Parity Bit</w:t>
+      </w:r>
+      <w:r>
+        <w:rPr>
+          <w:rFonts w:ascii="Helvetica" w:hAnsi="Helvetica"/>
+          <w:color w:val="333333"/>
+          <w:shd w:val="clear" w:color="auto" w:fill="FFFFFF"/>
+        </w:rPr>
+        <w:t>, </w:t>
+      </w:r>
+      <w:r>
+        <w:rPr>
+          <w:rStyle w:val="Strong"/>
+          <w:rFonts w:ascii="Helvetica" w:hAnsi="Helvetica"/>
+          <w:color w:val="333333"/>
+          <w:shd w:val="clear" w:color="auto" w:fill="FFFFFF"/>
+        </w:rPr>
+        <w:t>1 Stop Bit</w:t>
+      </w:r>
+      <w:r>
+        <w:rPr>
+          <w:rFonts w:ascii="Helvetica" w:hAnsi="Helvetica"/>
+          <w:color w:val="333333"/>
+          <w:shd w:val="clear" w:color="auto" w:fill="FFFFFF"/>
+        </w:rPr>
+        <w:t>.</w:t>
+      </w:r>
+    </w:p>
+    <w:p>
+      <w:pPr>
+        <w:autoSpaceDE w:val="0"/>
+        <w:autoSpaceDN w:val="0"/>
+        <w:adjustRightInd w:val="0"/>
+        <w:spacing w:after="0" w:line="240" w:lineRule="auto"/>
+        <w:rPr>
+          <w:rFonts w:ascii="Helvetica" w:hAnsi="Helvetica"/>
+          <w:color w:val="333333"/>
+          <w:shd w:val="clear" w:color="auto" w:fill="FFFFFF"/>
+        </w:rPr>
+      </w:pPr>
+    </w:p>
+    <w:p>
+      <w:pPr>
+        <w:autoSpaceDE w:val="0"/>
+        <w:autoSpaceDN w:val="0"/>
+        <w:adjustRightInd w:val="0"/>
+        <w:spacing w:after="0" w:line="240" w:lineRule="auto"/>
+        <w:rPr>
+          <w:rFonts w:ascii="22bcxeni" w:hAnsi="22bcxeni" w:cs="22bcxeni"/>
+          <w:sz w:val="20"/>
+          <w:szCs w:val="20"/>
+        </w:rPr>
+      </w:pPr>
+      <w:r>
+        <w:rPr>
+          <w:rFonts w:ascii="Helvetica" w:hAnsi="Helvetica"/>
+          <w:color w:val="333333"/>
+          <w:shd w:val="clear" w:color="auto" w:fill="FFFFFF"/>
+        </w:rPr>
+        <w:t xml:space="preserve">You should now see the Hello World message in Tera Term, and be able to type characters to </w:t>
+      </w:r>
+      <w:proofErr w:type="spellStart"/>
+      <w:r>
+        <w:rPr>
+          <w:rFonts w:ascii="Helvetica" w:hAnsi="Helvetica"/>
+          <w:color w:val="333333"/>
+          <w:shd w:val="clear" w:color="auto" w:fill="FFFFFF"/>
+        </w:rPr>
+        <w:t>microblaze</w:t>
+      </w:r>
+      <w:proofErr w:type="spellEnd"/>
+      <w:r>
+        <w:rPr>
+          <w:rFonts w:ascii="Helvetica" w:hAnsi="Helvetica"/>
+          <w:color w:val="333333"/>
+          <w:shd w:val="clear" w:color="auto" w:fill="FFFFFF"/>
+        </w:rPr>
+        <w:t xml:space="preserve"> using lec17.c</w:t>
+      </w:r>
+    </w:p>
+    <w:p>
+      <w:pPr>
+        <w:autoSpaceDE w:val="0"/>
+        <w:autoSpaceDN w:val="0"/>
+        <w:adjustRightInd w:val="0"/>
+        <w:spacing w:after="0" w:line="240" w:lineRule="auto"/>
+        <w:rPr>
+          <w:rFonts w:ascii="22bcxeni" w:hAnsi="22bcxeni" w:cs="22bcxeni"/>
+          <w:sz w:val="28"/>
+          <w:szCs w:val="28"/>
+        </w:rPr>
+      </w:pPr>
+    </w:p>
+    <w:p>
+      <w:pPr>
+        <w:autoSpaceDE w:val="0"/>
+        <w:autoSpaceDN w:val="0"/>
+        <w:adjustRightInd w:val="0"/>
+        <w:spacing w:after="0" w:line="240" w:lineRule="auto"/>
+        <w:rPr>
+          <w:rFonts w:ascii="22bcxeni" w:hAnsi="22bcxeni" w:cs="22bcxeni"/>
+          <w:sz w:val="20"/>
+          <w:szCs w:val="20"/>
+        </w:rPr>
+      </w:pPr>
+    </w:p>
+    <w:p>
+      <w:pPr>
+        <w:autoSpaceDE w:val="0"/>
+        <w:autoSpaceDN w:val="0"/>
+        <w:adjustRightInd w:val="0"/>
+        <w:spacing w:after="0" w:line="240" w:lineRule="auto"/>
+      </w:pPr>
     </w:p>
     <w:sectPr>
       <w:pgSz w:w="12240" w:h="15840"/>
@@ -3603,7 +4006,7 @@
 </file>
 
 <file path=word/styles.xml><?xml version="1.0" encoding="utf-8"?>
-<w:styles xmlns:mc="http://schemas.openxmlformats.org/markup-compatibility/2006" xmlns:r="http://schemas.openxmlformats.org/officeDocument/2006/relationships" xmlns:w="http://schemas.openxmlformats.org/wordprocessingml/2006/main" xmlns:w14="http://schemas.microsoft.com/office/word/2010/wordml" xmlns:w15="http://schemas.microsoft.com/office/word/2012/wordml" mc:Ignorable="w14 w15">
+<w:styles xmlns:mc="http://schemas.openxmlformats.org/markup-compatibility/2006" xmlns:r="http://schemas.openxmlformats.org/officeDocument/2006/relationships" xmlns:w="http://schemas.openxmlformats.org/wordprocessingml/2006/main" xmlns:w14="http://schemas.microsoft.com/office/word/2010/wordml" xmlns:w15="http://schemas.microsoft.com/office/word/2012/wordml" xmlns:w16se="http://schemas.microsoft.com/office/word/2015/wordml/symex" mc:Ignorable="w14 w15 w16se">
   <w:docDefaults>
     <w:rPrDefault>
       <w:rPr>
@@ -4034,6 +4437,28 @@
       <w:contextualSpacing/>
     </w:pPr>
   </w:style>
+  <w:style w:type="character" w:styleId="Strong">
+    <w:name w:val="Strong"/>
+    <w:basedOn w:val="DefaultParagraphFont"/>
+    <w:uiPriority w:val="22"/>
+    <w:qFormat/>
+    <w:rsid w:val="00903E38"/>
+    <w:rPr>
+      <w:b/>
+      <w:bCs/>
+    </w:rPr>
+  </w:style>
+  <w:style w:type="character" w:styleId="Hyperlink">
+    <w:name w:val="Hyperlink"/>
+    <w:basedOn w:val="DefaultParagraphFont"/>
+    <w:uiPriority w:val="99"/>
+    <w:unhideWhenUsed/>
+    <w:rsid w:val="00903E38"/>
+    <w:rPr>
+      <w:color w:val="0000FF" w:themeColor="hyperlink"/>
+      <w:u w:val="single"/>
+    </w:rPr>
+  </w:style>
 </w:styles>
 </file>
 

</xml_diff>

<commit_message>
save as instructions added
</commit_message>
<xml_diff>
--- a/hand/MicroBlaze_Install_short_version.docx
+++ b/hand/MicroBlaze_Install_short_version.docx
@@ -34,20 +34,7 @@
         <w:t>Create New Project</w:t>
       </w:r>
       <w:r>
-        <w:t xml:space="preserve"> (</w:t>
-      </w:r>
-      <w:proofErr w:type="spellStart"/>
-      <w:r>
-        <w:t>i.e</w:t>
-      </w:r>
-      <w:proofErr w:type="spellEnd"/>
-      <w:proofErr w:type="gramStart"/>
-      <w:r>
-        <w:t>,.</w:t>
-      </w:r>
-      <w:proofErr w:type="gramEnd"/>
-      <w:r>
-        <w:t xml:space="preserve"> Lecture_17)</w:t>
+        <w:t xml:space="preserve"> (i.e,. Lecture_17)</w:t>
       </w:r>
       <w:r>
         <w:t xml:space="preserve"> </w:t>
@@ -85,13 +72,8 @@
         <w:spacing w:after="0" w:line="240" w:lineRule="auto"/>
         <w:ind w:firstLine="720"/>
       </w:pPr>
-      <w:proofErr w:type="gramStart"/>
-      <w:r>
-        <w:t>and</w:t>
-      </w:r>
-      <w:proofErr w:type="gramEnd"/>
-      <w:r>
-        <w:t xml:space="preserve"> click </w:t>
+      <w:r>
+        <w:t xml:space="preserve">and click </w:t>
       </w:r>
       <w:r>
         <w:rPr>
@@ -122,19 +104,29 @@
       <w:r>
         <w:t xml:space="preserve">. Leave the “Do not specify sources…” box unchecked and click </w:t>
       </w:r>
-      <w:proofErr w:type="gramStart"/>
       <w:r>
         <w:rPr>
           <w:b/>
         </w:rPr>
         <w:t>Next</w:t>
       </w:r>
-      <w:proofErr w:type="gramEnd"/>
       <w:r>
         <w:t>.</w:t>
       </w:r>
       <w:r>
-        <w:t xml:space="preserve">     Don’t add sources.  </w:t>
+        <w:t xml:space="preserve">   </w:t>
+      </w:r>
+      <w:r>
+        <w:t>On the Add Sources scrren,  d</w:t>
+      </w:r>
+      <w:r>
+        <w:t>on’t add sources</w:t>
+      </w:r>
+      <w:r>
+        <w:t>, but ensure the Target Language and Simulator Language are both VHDL, not Verilog</w:t>
+      </w:r>
+      <w:r>
+        <w:t xml:space="preserve">.  </w:t>
       </w:r>
       <w:r>
         <w:rPr>
@@ -159,19 +151,11 @@
       <w:r>
         <w:t xml:space="preserve">1.3) select </w:t>
       </w:r>
-      <w:proofErr w:type="spellStart"/>
-      <w:r>
-        <w:rPr>
-          <w:b/>
-        </w:rPr>
-        <w:t>Nexys</w:t>
-      </w:r>
-      <w:proofErr w:type="spellEnd"/>
-      <w:r>
-        <w:rPr>
-          <w:b/>
-        </w:rPr>
-        <w:t xml:space="preserve"> Video</w:t>
+      <w:r>
+        <w:rPr>
+          <w:b/>
+        </w:rPr>
+        <w:t>Nexys Video</w:t>
       </w:r>
       <w:r>
         <w:t xml:space="preserve"> board. </w:t>
@@ -231,15 +215,7 @@
         <w:spacing w:after="0" w:line="240" w:lineRule="auto"/>
       </w:pPr>
       <w:r>
-        <w:t xml:space="preserve">2.2) </w:t>
-      </w:r>
-      <w:proofErr w:type="gramStart"/>
-      <w:r>
-        <w:t>On</w:t>
-      </w:r>
-      <w:proofErr w:type="gramEnd"/>
-      <w:r>
-        <w:t xml:space="preserve"> the left you should see the Flow Navigator. Select </w:t>
+        <w:t xml:space="preserve">2.2) On the left you should see the Flow Navigator. Select </w:t>
       </w:r>
       <w:r>
         <w:rPr>
@@ -274,15 +250,7 @@
         <w:spacing w:after="0" w:line="240" w:lineRule="auto"/>
       </w:pPr>
       <w:r>
-        <w:t xml:space="preserve">2.3) </w:t>
-      </w:r>
-      <w:proofErr w:type="gramStart"/>
-      <w:r>
-        <w:t>Click</w:t>
-      </w:r>
-      <w:proofErr w:type="gramEnd"/>
-      <w:r>
-        <w:t xml:space="preserve"> the </w:t>
+        <w:t xml:space="preserve">2.3) Click the </w:t>
       </w:r>
       <w:r>
         <w:rPr>
@@ -299,14 +267,12 @@
       <w:r>
         <w:t>. Search for “</w:t>
       </w:r>
-      <w:proofErr w:type="spellStart"/>
       <w:r>
         <w:rPr>
           <w:b/>
         </w:rPr>
         <w:t>Microblaze</w:t>
       </w:r>
-      <w:proofErr w:type="spellEnd"/>
       <w:r>
         <w:t>” and double click on it to add the IP block to your empty design.</w:t>
       </w:r>
@@ -331,25 +297,7 @@
           <w:sz w:val="28"/>
           <w:szCs w:val="28"/>
         </w:rPr>
-        <w:t xml:space="preserve">3. Adding </w:t>
-      </w:r>
-      <w:proofErr w:type="spellStart"/>
-      <w:r>
-        <w:rPr>
-          <w:rFonts w:ascii="55wixkvn" w:hAnsi="55wixkvn" w:cs="55wixkvn"/>
-          <w:sz w:val="28"/>
-          <w:szCs w:val="28"/>
-        </w:rPr>
-        <w:t>Microblaze</w:t>
-      </w:r>
-      <w:proofErr w:type="spellEnd"/>
-      <w:r>
-        <w:rPr>
-          <w:rFonts w:ascii="55wixkvn" w:hAnsi="55wixkvn" w:cs="55wixkvn"/>
-          <w:sz w:val="28"/>
-          <w:szCs w:val="28"/>
-        </w:rPr>
-        <w:t xml:space="preserve"> IP and Customization</w:t>
+        <w:t>3. Adding Microblaze IP and Customization</w:t>
       </w:r>
     </w:p>
     <w:p>
@@ -432,13 +380,8 @@
       <w:pPr>
         <w:spacing w:after="0" w:line="240" w:lineRule="auto"/>
       </w:pPr>
-      <w:proofErr w:type="gramStart"/>
-      <w:r>
-        <w:t>and</w:t>
-      </w:r>
-      <w:proofErr w:type="gramEnd"/>
-      <w:r>
-        <w:t xml:space="preserve"> click </w:t>
+      <w:r>
+        <w:t xml:space="preserve">and click </w:t>
       </w:r>
       <w:r>
         <w:rPr>
@@ -600,15 +543,7 @@
         <w:t>200.000</w:t>
       </w:r>
       <w:r>
-        <w:t xml:space="preserve"> (</w:t>
-      </w:r>
-      <w:proofErr w:type="spellStart"/>
-      <w:r>
-        <w:t>Mhz</w:t>
-      </w:r>
-      <w:proofErr w:type="spellEnd"/>
-      <w:r>
-        <w:t xml:space="preserve">) and set </w:t>
+        <w:t xml:space="preserve"> (Mhz) and set </w:t>
       </w:r>
       <w:r>
         <w:rPr>
@@ -626,15 +561,7 @@
         <w:t>Active Low</w:t>
       </w:r>
       <w:r>
-        <w:t>.  (</w:t>
-      </w:r>
-      <w:proofErr w:type="gramStart"/>
-      <w:r>
-        <w:t>scroll</w:t>
-      </w:r>
-      <w:proofErr w:type="gramEnd"/>
-      <w:r>
-        <w:t xml:space="preserve"> to bottom of window)</w:t>
+        <w:t>.  (scroll to bottom of window)</w:t>
       </w:r>
     </w:p>
     <w:p>
@@ -740,29 +667,7 @@
           <w:sz w:val="20"/>
           <w:szCs w:val="20"/>
         </w:rPr>
-        <w:t xml:space="preserve">AXI </w:t>
-      </w:r>
-      <w:proofErr w:type="spellStart"/>
-      <w:r>
-        <w:rPr>
-          <w:rFonts w:ascii="12boqnik,Bold" w:hAnsi="12boqnik,Bold" w:cs="12boqnik,Bold"/>
-          <w:b/>
-          <w:bCs/>
-          <w:sz w:val="20"/>
-          <w:szCs w:val="20"/>
-        </w:rPr>
-        <w:t>Uartlite</w:t>
-      </w:r>
-      <w:proofErr w:type="spellEnd"/>
-      <w:r>
-        <w:rPr>
-          <w:rFonts w:ascii="12boqnik,Bold" w:hAnsi="12boqnik,Bold" w:cs="12boqnik,Bold"/>
-          <w:b/>
-          <w:bCs/>
-          <w:sz w:val="20"/>
-          <w:szCs w:val="20"/>
-        </w:rPr>
-        <w:t xml:space="preserve"> </w:t>
+        <w:t xml:space="preserve">AXI Uartlite </w:t>
       </w:r>
       <w:r>
         <w:rPr>
@@ -806,15 +711,7 @@
         <w:spacing w:after="0" w:line="240" w:lineRule="auto"/>
       </w:pPr>
       <w:r>
-        <w:t xml:space="preserve">6.1) </w:t>
-      </w:r>
-      <w:proofErr w:type="gramStart"/>
-      <w:r>
-        <w:t>Now</w:t>
-      </w:r>
-      <w:proofErr w:type="gramEnd"/>
-      <w:r>
-        <w:t xml:space="preserve"> select the </w:t>
+        <w:t xml:space="preserve">6.1) Now select the </w:t>
       </w:r>
       <w:r>
         <w:rPr>
@@ -963,15 +860,7 @@
         <w:spacing w:after="0" w:line="240" w:lineRule="auto"/>
       </w:pPr>
       <w:r>
-        <w:t xml:space="preserve">7.4) </w:t>
-      </w:r>
-      <w:proofErr w:type="gramStart"/>
-      <w:r>
-        <w:t>If</w:t>
-      </w:r>
-      <w:proofErr w:type="gramEnd"/>
-      <w:r>
-        <w:t xml:space="preserve"> </w:t>
+        <w:t xml:space="preserve">7.4) If </w:t>
       </w:r>
       <w:r>
         <w:t xml:space="preserve">you see this one error message [BD 41-1273]. You can ignore this. Click </w:t>
@@ -1039,15 +928,7 @@
         </w:rPr>
       </w:pPr>
       <w:r>
-        <w:t xml:space="preserve">8.1) </w:t>
-      </w:r>
-      <w:proofErr w:type="gramStart"/>
-      <w:r>
-        <w:t>Now</w:t>
-      </w:r>
-      <w:proofErr w:type="gramEnd"/>
-      <w:r>
-        <w:t xml:space="preserve"> click on </w:t>
+        <w:t xml:space="preserve">8.1) Now click on </w:t>
       </w:r>
       <w:r>
         <w:rPr>
@@ -1076,7 +957,6 @@
         </w:rPr>
         <w:t xml:space="preserve">8.2) </w:t>
       </w:r>
-      <w:proofErr w:type="gramStart"/>
       <w:r>
         <w:rPr>
           <w:rFonts w:ascii="13ujomkp,Bold" w:hAnsi="13ujomkp,Bold" w:cs="13ujomkp,Bold"/>
@@ -1087,7 +967,6 @@
         </w:rPr>
         <w:t>Select</w:t>
       </w:r>
-      <w:proofErr w:type="gramEnd"/>
       <w:r>
         <w:rPr>
           <w:rFonts w:ascii="13ujomkp,Bold" w:hAnsi="13ujomkp,Bold" w:cs="13ujomkp,Bold"/>
@@ -1146,7 +1025,6 @@
         <w:tab/>
         <w:t xml:space="preserve">- click on </w:t>
       </w:r>
-      <w:proofErr w:type="spellStart"/>
       <w:r>
         <w:rPr>
           <w:rFonts w:ascii="38bccxar" w:hAnsi="38bccxar" w:cs="38bccxar"/>
@@ -1156,7 +1034,6 @@
         </w:rPr>
         <w:t>sys_clk_i</w:t>
       </w:r>
-      <w:proofErr w:type="spellEnd"/>
       <w:r>
         <w:rPr>
           <w:rFonts w:ascii="38bccxar" w:hAnsi="38bccxar" w:cs="38bccxar"/>
@@ -1478,6 +1355,36 @@
     <w:p>
       <w:pPr>
         <w:spacing w:after="0" w:line="240" w:lineRule="auto"/>
+      </w:pPr>
+      <w:r>
+        <w:t xml:space="preserve">[NOTE: to save you time of re-implementing these 11 steps for HW9, part 2, you can alternatively so to File </w:t>
+      </w:r>
+      <w:r>
+        <w:sym w:font="Wingdings" w:char="F0E0"/>
+      </w:r>
+      <w:r>
+        <w:t xml:space="preserve"> project </w:t>
+      </w:r>
+      <w:r>
+        <w:sym w:font="Wingdings" w:char="F0E0"/>
+      </w:r>
+      <w:r>
+        <w:t xml:space="preserve"> save as, and save this project as Lecture_18.  If you do this, then close this project, and the re-open the Lecture_17 projec</w:t>
+      </w:r>
+      <w:bookmarkStart w:id="0" w:name="_GoBack"/>
+      <w:bookmarkEnd w:id="0"/>
+      <w:r>
+        <w:t>t and continue with these instructions]</w:t>
+      </w:r>
+    </w:p>
+    <w:p>
+      <w:pPr>
+        <w:spacing w:after="0" w:line="240" w:lineRule="auto"/>
+      </w:pPr>
+    </w:p>
+    <w:p>
+      <w:pPr>
+        <w:spacing w:after="0" w:line="240" w:lineRule="auto"/>
         <w:rPr>
           <w:rFonts w:ascii="36ztpjcd" w:hAnsi="36ztpjcd" w:cs="36ztpjcd"/>
           <w:sz w:val="28"/>
@@ -1629,25 +1536,7 @@
           <w:sz w:val="20"/>
           <w:szCs w:val="20"/>
         </w:rPr>
-        <w:t xml:space="preserve">Let </w:t>
-      </w:r>
-      <w:proofErr w:type="spellStart"/>
-      <w:r>
-        <w:rPr>
-          <w:rFonts w:ascii="36ztpjcd" w:hAnsi="36ztpjcd" w:cs="36ztpjcd"/>
-          <w:sz w:val="20"/>
-          <w:szCs w:val="20"/>
-        </w:rPr>
-        <w:t>Vivado</w:t>
-      </w:r>
-      <w:proofErr w:type="spellEnd"/>
-      <w:r>
-        <w:rPr>
-          <w:rFonts w:ascii="36ztpjcd" w:hAnsi="36ztpjcd" w:cs="36ztpjcd"/>
-          <w:sz w:val="20"/>
-          <w:szCs w:val="20"/>
-        </w:rPr>
-        <w:t xml:space="preserve"> manage the wrapper.</w:t>
+        <w:t>Let Vivado manage the wrapper.</w:t>
       </w:r>
     </w:p>
     <w:p>
@@ -1736,83 +1625,36 @@
           <w:sz w:val="20"/>
           <w:szCs w:val="20"/>
         </w:rPr>
-        <w:t xml:space="preserve">Generate </w:t>
-      </w:r>
-      <w:proofErr w:type="spellStart"/>
+        <w:t>Generate Bitstream</w:t>
+      </w:r>
       <w:r>
         <w:rPr>
           <w:rFonts w:ascii="36ztpjcd" w:hAnsi="36ztpjcd" w:cs="36ztpjcd"/>
-          <w:b/>
-          <w:sz w:val="20"/>
-          <w:szCs w:val="20"/>
-        </w:rPr>
-        <w:t>Bitstream</w:t>
-      </w:r>
-      <w:proofErr w:type="spellEnd"/>
-      <w:r>
+          <w:sz w:val="20"/>
+          <w:szCs w:val="20"/>
+        </w:rPr>
+        <w:t xml:space="preserve"> option. </w:t>
+      </w:r>
+    </w:p>
+    <w:p>
+      <w:pPr>
+        <w:autoSpaceDE w:val="0"/>
+        <w:autoSpaceDN w:val="0"/>
+        <w:adjustRightInd w:val="0"/>
+        <w:spacing w:after="0" w:line="240" w:lineRule="auto"/>
         <w:rPr>
           <w:rFonts w:ascii="36ztpjcd" w:hAnsi="36ztpjcd" w:cs="36ztpjcd"/>
           <w:sz w:val="20"/>
           <w:szCs w:val="20"/>
         </w:rPr>
-        <w:t xml:space="preserve"> option. </w:t>
-      </w:r>
-    </w:p>
-    <w:p>
-      <w:pPr>
-        <w:autoSpaceDE w:val="0"/>
-        <w:autoSpaceDN w:val="0"/>
-        <w:adjustRightInd w:val="0"/>
-        <w:spacing w:after="0" w:line="240" w:lineRule="auto"/>
+      </w:pPr>
+      <w:r>
         <w:rPr>
           <w:rFonts w:ascii="36ztpjcd" w:hAnsi="36ztpjcd" w:cs="36ztpjcd"/>
           <w:sz w:val="20"/>
           <w:szCs w:val="20"/>
         </w:rPr>
-      </w:pPr>
-      <w:r>
-        <w:rPr>
-          <w:rFonts w:ascii="36ztpjcd" w:hAnsi="36ztpjcd" w:cs="36ztpjcd"/>
-          <w:sz w:val="20"/>
-          <w:szCs w:val="20"/>
-        </w:rPr>
-        <w:t xml:space="preserve">13.3) </w:t>
-      </w:r>
-      <w:proofErr w:type="gramStart"/>
-      <w:r>
-        <w:rPr>
-          <w:rFonts w:ascii="36ztpjcd" w:hAnsi="36ztpjcd" w:cs="36ztpjcd"/>
-          <w:sz w:val="20"/>
-          <w:szCs w:val="20"/>
-        </w:rPr>
-        <w:t>After</w:t>
-      </w:r>
-      <w:proofErr w:type="gramEnd"/>
-      <w:r>
-        <w:rPr>
-          <w:rFonts w:ascii="36ztpjcd" w:hAnsi="36ztpjcd" w:cs="36ztpjcd"/>
-          <w:sz w:val="20"/>
-          <w:szCs w:val="20"/>
-        </w:rPr>
-        <w:t xml:space="preserve"> the </w:t>
-      </w:r>
-      <w:proofErr w:type="spellStart"/>
-      <w:r>
-        <w:rPr>
-          <w:rFonts w:ascii="36ztpjcd" w:hAnsi="36ztpjcd" w:cs="36ztpjcd"/>
-          <w:sz w:val="20"/>
-          <w:szCs w:val="20"/>
-        </w:rPr>
-        <w:t>bitstream</w:t>
-      </w:r>
-      <w:proofErr w:type="spellEnd"/>
-      <w:r>
-        <w:rPr>
-          <w:rFonts w:ascii="36ztpjcd" w:hAnsi="36ztpjcd" w:cs="36ztpjcd"/>
-          <w:sz w:val="20"/>
-          <w:szCs w:val="20"/>
-        </w:rPr>
-        <w:t xml:space="preserve"> has been generated, a message prompt will pop-up on the screen. You don't have to open the Implemented Design for this demo. Just click on </w:t>
+        <w:t xml:space="preserve">13.3) After the bitstream has been generated, a message prompt will pop-up on the screen. You don't have to open the Implemented Design for this demo. Just click on </w:t>
       </w:r>
       <w:r>
         <w:rPr>
@@ -1885,43 +1727,65 @@
           <w:sz w:val="20"/>
           <w:szCs w:val="20"/>
         </w:rPr>
-        <w:t xml:space="preserve">14.1) </w:t>
-      </w:r>
-      <w:proofErr w:type="gramStart"/>
+        <w:t xml:space="preserve">14.1) On the top left corner of the window, from the tool bar click on </w:t>
+      </w:r>
+      <w:r>
+        <w:rPr>
+          <w:rFonts w:ascii="06qnexvj,Bold" w:hAnsi="06qnexvj,Bold" w:cs="06qnexvj,Bold"/>
+          <w:b/>
+          <w:bCs/>
+          <w:sz w:val="20"/>
+          <w:szCs w:val="20"/>
+        </w:rPr>
+        <w:t xml:space="preserve">File </w:t>
+      </w:r>
       <w:r>
         <w:rPr>
           <w:rFonts w:ascii="36ztpjcd" w:hAnsi="36ztpjcd" w:cs="36ztpjcd"/>
           <w:sz w:val="20"/>
           <w:szCs w:val="20"/>
         </w:rPr>
-        <w:t>On</w:t>
-      </w:r>
-      <w:proofErr w:type="gramEnd"/>
+        <w:t xml:space="preserve">and select </w:t>
+      </w:r>
+      <w:r>
+        <w:rPr>
+          <w:rFonts w:ascii="06qnexvj,Bold" w:hAnsi="06qnexvj,Bold" w:cs="06qnexvj,Bold"/>
+          <w:b/>
+          <w:bCs/>
+          <w:sz w:val="20"/>
+          <w:szCs w:val="20"/>
+        </w:rPr>
+        <w:t>Export Hardware</w:t>
+      </w:r>
       <w:r>
         <w:rPr>
           <w:rFonts w:ascii="36ztpjcd" w:hAnsi="36ztpjcd" w:cs="36ztpjcd"/>
           <w:sz w:val="20"/>
           <w:szCs w:val="20"/>
         </w:rPr>
-        <w:t xml:space="preserve"> the top left corner of the window, from the tool bar click on </w:t>
-      </w:r>
+        <w:t>.</w:t>
+      </w:r>
+    </w:p>
+    <w:p>
+      <w:pPr>
+        <w:autoSpaceDE w:val="0"/>
+        <w:autoSpaceDN w:val="0"/>
+        <w:adjustRightInd w:val="0"/>
+        <w:spacing w:after="0" w:line="240" w:lineRule="auto"/>
+        <w:rPr>
+          <w:rFonts w:ascii="36ztpjcd" w:hAnsi="36ztpjcd" w:cs="36ztpjcd"/>
+          <w:sz w:val="20"/>
+          <w:szCs w:val="20"/>
+        </w:rPr>
+      </w:pPr>
       <w:r>
         <w:rPr>
           <w:rFonts w:ascii="06qnexvj,Bold" w:hAnsi="06qnexvj,Bold" w:cs="06qnexvj,Bold"/>
-          <w:b/>
-          <w:bCs/>
-          <w:sz w:val="20"/>
-          <w:szCs w:val="20"/>
-        </w:rPr>
-        <w:t xml:space="preserve">File </w:t>
-      </w:r>
-      <w:r>
-        <w:rPr>
-          <w:rFonts w:ascii="36ztpjcd" w:hAnsi="36ztpjcd" w:cs="36ztpjcd"/>
-          <w:sz w:val="20"/>
-          <w:szCs w:val="20"/>
-        </w:rPr>
-        <w:t xml:space="preserve">and select </w:t>
+          <w:bCs/>
+          <w:sz w:val="20"/>
+          <w:szCs w:val="20"/>
+        </w:rPr>
+        <w:t>Make sure the generated</w:t>
       </w:r>
       <w:r>
         <w:rPr>
@@ -1931,69 +1795,7 @@
           <w:sz w:val="20"/>
           <w:szCs w:val="20"/>
         </w:rPr>
-        <w:t>Export Hardware</w:t>
-      </w:r>
-      <w:r>
-        <w:rPr>
-          <w:rFonts w:ascii="36ztpjcd" w:hAnsi="36ztpjcd" w:cs="36ztpjcd"/>
-          <w:sz w:val="20"/>
-          <w:szCs w:val="20"/>
-        </w:rPr>
-        <w:t>.</w:t>
-      </w:r>
-    </w:p>
-    <w:p>
-      <w:pPr>
-        <w:autoSpaceDE w:val="0"/>
-        <w:autoSpaceDN w:val="0"/>
-        <w:adjustRightInd w:val="0"/>
-        <w:spacing w:after="0" w:line="240" w:lineRule="auto"/>
-        <w:rPr>
-          <w:rFonts w:ascii="36ztpjcd" w:hAnsi="36ztpjcd" w:cs="36ztpjcd"/>
-          <w:sz w:val="20"/>
-          <w:szCs w:val="20"/>
-        </w:rPr>
-      </w:pPr>
-      <w:r>
-        <w:rPr>
-          <w:rFonts w:ascii="06qnexvj,Bold" w:hAnsi="06qnexvj,Bold" w:cs="06qnexvj,Bold"/>
-          <w:bCs/>
-          <w:sz w:val="20"/>
-          <w:szCs w:val="20"/>
-        </w:rPr>
-        <w:t>Make sure the generated</w:t>
-      </w:r>
-      <w:r>
-        <w:rPr>
-          <w:rFonts w:ascii="06qnexvj,Bold" w:hAnsi="06qnexvj,Bold" w:cs="06qnexvj,Bold"/>
-          <w:b/>
-          <w:bCs/>
-          <w:sz w:val="20"/>
-          <w:szCs w:val="20"/>
-        </w:rPr>
-        <w:t xml:space="preserve"> </w:t>
-      </w:r>
-      <w:proofErr w:type="spellStart"/>
-      <w:r>
-        <w:rPr>
-          <w:rFonts w:ascii="06qnexvj,Bold" w:hAnsi="06qnexvj,Bold" w:cs="06qnexvj,Bold"/>
-          <w:b/>
-          <w:bCs/>
-          <w:sz w:val="20"/>
-          <w:szCs w:val="20"/>
-        </w:rPr>
-        <w:t>bitstream</w:t>
-      </w:r>
-      <w:proofErr w:type="spellEnd"/>
-      <w:r>
-        <w:rPr>
-          <w:rFonts w:ascii="06qnexvj,Bold" w:hAnsi="06qnexvj,Bold" w:cs="06qnexvj,Bold"/>
-          <w:b/>
-          <w:bCs/>
-          <w:sz w:val="20"/>
-          <w:szCs w:val="20"/>
-        </w:rPr>
-        <w:t xml:space="preserve"> </w:t>
+        <w:t xml:space="preserve"> bitstream </w:t>
       </w:r>
       <w:r>
         <w:rPr>
@@ -2228,29 +2030,17 @@
           <w:sz w:val="20"/>
           <w:szCs w:val="20"/>
         </w:rPr>
-        <w:t xml:space="preserve"> For the rest of this example, we assume you name your </w:t>
-      </w:r>
-      <w:bookmarkStart w:id="0" w:name="_GoBack"/>
-      <w:bookmarkEnd w:id="0"/>
+        <w:t xml:space="preserve"> For the rest of this example, we assume you name your Project: </w:t>
+      </w:r>
       <w:r>
         <w:rPr>
           <w:rFonts w:ascii="70fvjcgi" w:hAnsi="70fvjcgi" w:cs="70fvjcgi"/>
-          <w:sz w:val="20"/>
-          <w:szCs w:val="20"/>
-        </w:rPr>
-        <w:t xml:space="preserve">Project: </w:t>
-      </w:r>
-      <w:proofErr w:type="spellStart"/>
-      <w:r>
-        <w:rPr>
-          <w:rFonts w:ascii="70fvjcgi" w:hAnsi="70fvjcgi" w:cs="70fvjcgi"/>
           <w:b/>
           <w:sz w:val="20"/>
           <w:szCs w:val="20"/>
         </w:rPr>
         <w:t>display_hello_world</w:t>
       </w:r>
-      <w:proofErr w:type="spellEnd"/>
       <w:r>
         <w:rPr>
           <w:rFonts w:ascii="70fvjcgi" w:hAnsi="70fvjcgi" w:cs="70fvjcgi"/>
@@ -2405,6 +2195,7 @@
           <w:sz w:val="28"/>
           <w:szCs w:val="28"/>
         </w:rPr>
+        <w:lastRenderedPageBreak/>
         <w:t>18. Selecting Hello World Application from available templates</w:t>
       </w:r>
     </w:p>
@@ -2503,7 +2294,6 @@
         </w:rPr>
         <w:t xml:space="preserve">18.2) </w:t>
       </w:r>
-      <w:proofErr w:type="spellStart"/>
       <w:r>
         <w:rPr>
           <w:rFonts w:ascii="38jdjjiu,Bold" w:hAnsi="38jdjjiu,Bold" w:cs="38jdjjiu,Bold"/>
@@ -2512,37 +2302,16 @@
           <w:sz w:val="20"/>
           <w:szCs w:val="20"/>
         </w:rPr>
-        <w:t>display_hello_world</w:t>
-      </w:r>
-      <w:proofErr w:type="spellEnd"/>
-      <w:r>
-        <w:rPr>
-          <w:rFonts w:ascii="38jdjjiu,Bold" w:hAnsi="38jdjjiu,Bold" w:cs="38jdjjiu,Bold"/>
-          <w:b/>
-          <w:bCs/>
-          <w:sz w:val="20"/>
-          <w:szCs w:val="20"/>
-        </w:rPr>
-        <w:t xml:space="preserve"> </w:t>
-      </w:r>
-      <w:r>
-        <w:rPr>
-          <w:rFonts w:ascii="22bcxeni" w:hAnsi="22bcxeni" w:cs="22bcxeni"/>
-          <w:sz w:val="20"/>
-          <w:szCs w:val="20"/>
-        </w:rPr>
-        <w:t xml:space="preserve">is our main working source folder. This also contains an important file shown here which </w:t>
-      </w:r>
-      <w:proofErr w:type="gramStart"/>
-      <w:r>
-        <w:rPr>
-          <w:rFonts w:ascii="22bcxeni" w:hAnsi="22bcxeni" w:cs="22bcxeni"/>
-          <w:sz w:val="20"/>
-          <w:szCs w:val="20"/>
-        </w:rPr>
-        <w:t xml:space="preserve">is the </w:t>
-      </w:r>
-      <w:proofErr w:type="spellStart"/>
+        <w:t xml:space="preserve">display_hello_world </w:t>
+      </w:r>
+      <w:r>
+        <w:rPr>
+          <w:rFonts w:ascii="22bcxeni" w:hAnsi="22bcxeni" w:cs="22bcxeni"/>
+          <w:sz w:val="20"/>
+          <w:szCs w:val="20"/>
+        </w:rPr>
+        <w:t xml:space="preserve">is our main working source folder. This also contains an important file shown here which is the </w:t>
+      </w:r>
       <w:r>
         <w:rPr>
           <w:rFonts w:ascii="28gfgnjj,Italic" w:hAnsi="28gfgnjj,Italic" w:cs="28gfgnjj,Italic"/>
@@ -2554,8 +2323,6 @@
         </w:rPr>
         <w:t>lscript.ld</w:t>
       </w:r>
-      <w:proofErr w:type="spellEnd"/>
-      <w:proofErr w:type="gramEnd"/>
       <w:r>
         <w:rPr>
           <w:rFonts w:ascii="22bcxeni" w:hAnsi="22bcxeni" w:cs="22bcxeni"/>
@@ -2638,25 +2405,7 @@
           <w:sz w:val="20"/>
           <w:szCs w:val="20"/>
         </w:rPr>
-        <w:t xml:space="preserve">19.1) </w:t>
-      </w:r>
-      <w:proofErr w:type="gramStart"/>
-      <w:r>
-        <w:rPr>
-          <w:rFonts w:ascii="22bcxeni" w:hAnsi="22bcxeni" w:cs="22bcxeni"/>
-          <w:sz w:val="20"/>
-          <w:szCs w:val="20"/>
-        </w:rPr>
-        <w:t>In</w:t>
-      </w:r>
-      <w:proofErr w:type="gramEnd"/>
-      <w:r>
-        <w:rPr>
-          <w:rFonts w:ascii="22bcxeni" w:hAnsi="22bcxeni" w:cs="22bcxeni"/>
-          <w:sz w:val="20"/>
-          <w:szCs w:val="20"/>
-        </w:rPr>
-        <w:t xml:space="preserve"> the linker script, take a look at the </w:t>
+        <w:t xml:space="preserve">19.1) In the linker script, take a look at the </w:t>
       </w:r>
       <w:r>
         <w:rPr>
@@ -2823,7 +2572,6 @@
         </w:rPr>
         <w:t xml:space="preserve">, double click and open </w:t>
       </w:r>
-      <w:proofErr w:type="spellStart"/>
       <w:r>
         <w:rPr>
           <w:rFonts w:ascii="38jdjjiu,Bold" w:hAnsi="38jdjjiu,Bold" w:cs="38jdjjiu,Bold"/>
@@ -2832,18 +2580,7 @@
           <w:sz w:val="20"/>
           <w:szCs w:val="20"/>
         </w:rPr>
-        <w:t>helloworld.c</w:t>
-      </w:r>
-      <w:proofErr w:type="spellEnd"/>
-      <w:r>
-        <w:rPr>
-          <w:rFonts w:ascii="38jdjjiu,Bold" w:hAnsi="38jdjjiu,Bold" w:cs="38jdjjiu,Bold"/>
-          <w:b/>
-          <w:bCs/>
-          <w:sz w:val="20"/>
-          <w:szCs w:val="20"/>
-        </w:rPr>
-        <w:t xml:space="preserve"> </w:t>
+        <w:t xml:space="preserve">helloworld.c </w:t>
       </w:r>
       <w:r>
         <w:rPr>
@@ -2906,43 +2643,7 @@
           <w:sz w:val="20"/>
           <w:szCs w:val="20"/>
         </w:rPr>
-        <w:t xml:space="preserve">20.1) </w:t>
-      </w:r>
-      <w:proofErr w:type="gramStart"/>
-      <w:r>
-        <w:rPr>
-          <w:rFonts w:ascii="22bcxeni" w:hAnsi="22bcxeni" w:cs="22bcxeni"/>
-          <w:sz w:val="20"/>
-          <w:szCs w:val="20"/>
-        </w:rPr>
-        <w:t>Make</w:t>
-      </w:r>
-      <w:proofErr w:type="gramEnd"/>
-      <w:r>
-        <w:rPr>
-          <w:rFonts w:ascii="22bcxeni" w:hAnsi="22bcxeni" w:cs="22bcxeni"/>
-          <w:sz w:val="20"/>
-          <w:szCs w:val="20"/>
-        </w:rPr>
-        <w:t xml:space="preserve"> sure that the </w:t>
-      </w:r>
-      <w:proofErr w:type="spellStart"/>
-      <w:r>
-        <w:rPr>
-          <w:rFonts w:ascii="22bcxeni" w:hAnsi="22bcxeni" w:cs="22bcxeni"/>
-          <w:sz w:val="20"/>
-          <w:szCs w:val="20"/>
-        </w:rPr>
-        <w:t>Nexys</w:t>
-      </w:r>
-      <w:proofErr w:type="spellEnd"/>
-      <w:r>
-        <w:rPr>
-          <w:rFonts w:ascii="22bcxeni" w:hAnsi="22bcxeni" w:cs="22bcxeni"/>
-          <w:sz w:val="20"/>
-          <w:szCs w:val="20"/>
-        </w:rPr>
-        <w:t xml:space="preserve"> Video board is turned on and connected to the host PC with the provided micro USB cable. Then click on the </w:t>
+        <w:t xml:space="preserve">20.1) Make sure that the Nexys Video board is turned on and connected to the host PC with the provided micro USB cable. Then click on the </w:t>
       </w:r>
       <w:r>
         <w:rPr>
@@ -3048,7 +2749,6 @@
         </w:rPr>
         <w:t xml:space="preserve">column, the row option must read </w:t>
       </w:r>
-      <w:proofErr w:type="spellStart"/>
       <w:r>
         <w:rPr>
           <w:rFonts w:ascii="38jdjjiu,Bold" w:hAnsi="38jdjjiu,Bold" w:cs="38jdjjiu,Bold"/>
@@ -3059,7 +2759,6 @@
         </w:rPr>
         <w:t>bootloop</w:t>
       </w:r>
-      <w:proofErr w:type="spellEnd"/>
       <w:r>
         <w:rPr>
           <w:rFonts w:ascii="22bcxeni" w:hAnsi="22bcxeni" w:cs="22bcxeni"/>
@@ -3068,7 +2767,6 @@
         </w:rPr>
         <w:t xml:space="preserve">. If not, click on the row and select </w:t>
       </w:r>
-      <w:proofErr w:type="spellStart"/>
       <w:r>
         <w:rPr>
           <w:rFonts w:ascii="38jdjjiu,Bold" w:hAnsi="38jdjjiu,Bold" w:cs="38jdjjiu,Bold"/>
@@ -3079,7 +2777,6 @@
         </w:rPr>
         <w:t>bootloop</w:t>
       </w:r>
-      <w:proofErr w:type="spellEnd"/>
       <w:r>
         <w:rPr>
           <w:rFonts w:ascii="22bcxeni" w:hAnsi="22bcxeni" w:cs="22bcxeni"/>
@@ -3217,7 +2914,6 @@
         </w:rPr>
         <w:t xml:space="preserve"> on the </w:t>
       </w:r>
-      <w:proofErr w:type="spellStart"/>
       <w:r>
         <w:rPr>
           <w:rFonts w:ascii="38jdjjiu,Bold" w:hAnsi="38jdjjiu,Bold" w:cs="38jdjjiu,Bold"/>
@@ -3226,18 +2922,7 @@
           <w:sz w:val="20"/>
           <w:szCs w:val="20"/>
         </w:rPr>
-        <w:t>display_hello_world</w:t>
-      </w:r>
-      <w:proofErr w:type="spellEnd"/>
-      <w:r>
-        <w:rPr>
-          <w:rFonts w:ascii="38jdjjiu,Bold" w:hAnsi="38jdjjiu,Bold" w:cs="38jdjjiu,Bold"/>
-          <w:b/>
-          <w:bCs/>
-          <w:sz w:val="20"/>
-          <w:szCs w:val="20"/>
-        </w:rPr>
-        <w:t xml:space="preserve"> </w:t>
+        <w:t xml:space="preserve">display_hello_world </w:t>
       </w:r>
       <w:r>
         <w:rPr>
@@ -3342,27 +3027,7 @@
           <w:sz w:val="20"/>
           <w:szCs w:val="20"/>
         </w:rPr>
-        <w:t xml:space="preserve">Xilinx C/C++ </w:t>
-      </w:r>
-      <w:proofErr w:type="gramStart"/>
-      <w:r>
-        <w:rPr>
-          <w:rFonts w:ascii="22bcxeni" w:hAnsi="22bcxeni" w:cs="22bcxeni"/>
-          <w:b/>
-          <w:sz w:val="20"/>
-          <w:szCs w:val="20"/>
-        </w:rPr>
-        <w:t>application(</w:t>
-      </w:r>
-      <w:proofErr w:type="gramEnd"/>
-      <w:r>
-        <w:rPr>
-          <w:rFonts w:ascii="22bcxeni" w:hAnsi="22bcxeni" w:cs="22bcxeni"/>
-          <w:b/>
-          <w:sz w:val="20"/>
-          <w:szCs w:val="20"/>
-        </w:rPr>
-        <w:t>GDB)</w:t>
+        <w:t>Xilinx C/C++ application(GDB)</w:t>
       </w:r>
       <w:r>
         <w:rPr>
@@ -3380,7 +3045,6 @@
         </w:rPr>
         <w:t xml:space="preserve"> select </w:t>
       </w:r>
-      <w:proofErr w:type="spellStart"/>
       <w:r>
         <w:rPr>
           <w:rFonts w:ascii="38jdjjiu,Bold" w:hAnsi="38jdjjiu,Bold" w:cs="38jdjjiu,Bold"/>
@@ -3391,7 +3055,6 @@
         </w:rPr>
         <w:t>display_hello_world.elf</w:t>
       </w:r>
-      <w:proofErr w:type="spellEnd"/>
       <w:r>
         <w:rPr>
           <w:rFonts w:ascii="22bcxeni" w:hAnsi="22bcxeni" w:cs="22bcxeni"/>
@@ -3410,7 +3073,6 @@
         </w:rPr>
         <w:t xml:space="preserve">Note: In case you see </w:t>
       </w:r>
-      <w:proofErr w:type="spellStart"/>
       <w:r>
         <w:rPr>
           <w:rFonts w:ascii="28gfgnjj,Italic" w:hAnsi="28gfgnjj,Italic" w:cs="28gfgnjj,Italic"/>
@@ -3420,19 +3082,7 @@
           <w:sz w:val="20"/>
           <w:szCs w:val="20"/>
         </w:rPr>
-        <w:t>display_hello_world</w:t>
-      </w:r>
-      <w:proofErr w:type="spellEnd"/>
-      <w:r>
-        <w:rPr>
-          <w:rFonts w:ascii="28gfgnjj,Italic" w:hAnsi="28gfgnjj,Italic" w:cs="28gfgnjj,Italic"/>
-          <w:b/>
-          <w:i/>
-          <w:iCs/>
-          <w:sz w:val="20"/>
-          <w:szCs w:val="20"/>
-        </w:rPr>
-        <w:t xml:space="preserve"> Debug</w:t>
+        <w:t>display_hello_world Debug</w:t>
       </w:r>
       <w:r>
         <w:rPr>
@@ -3442,29 +3092,7 @@
           <w:sz w:val="20"/>
           <w:szCs w:val="20"/>
         </w:rPr>
-        <w:t xml:space="preserve"> instead of </w:t>
-      </w:r>
-      <w:proofErr w:type="spellStart"/>
-      <w:r>
-        <w:rPr>
-          <w:rFonts w:ascii="28gfgnjj,Italic" w:hAnsi="28gfgnjj,Italic" w:cs="28gfgnjj,Italic"/>
-          <w:i/>
-          <w:iCs/>
-          <w:sz w:val="20"/>
-          <w:szCs w:val="20"/>
-        </w:rPr>
-        <w:t>display_hello_world.elf</w:t>
-      </w:r>
-      <w:proofErr w:type="spellEnd"/>
-      <w:r>
-        <w:rPr>
-          <w:rFonts w:ascii="28gfgnjj,Italic" w:hAnsi="28gfgnjj,Italic" w:cs="28gfgnjj,Italic"/>
-          <w:i/>
-          <w:iCs/>
-          <w:sz w:val="20"/>
-          <w:szCs w:val="20"/>
-        </w:rPr>
-        <w:t xml:space="preserve"> in this step, you can still run it without any issues. </w:t>
+        <w:t xml:space="preserve"> instead of display_hello_world.elf in this step, you can still run it without any issues. </w:t>
       </w:r>
     </w:p>
     <w:p>
@@ -3913,7 +3541,6 @@
         </w:rPr>
         <w:t>, </w:t>
       </w:r>
-      <w:proofErr w:type="gramStart"/>
       <w:r>
         <w:rPr>
           <w:rStyle w:val="Strong"/>
@@ -3921,77 +3548,49 @@
           <w:color w:val="333333"/>
           <w:shd w:val="clear" w:color="auto" w:fill="FFFFFF"/>
         </w:rPr>
-        <w:t>1</w:t>
-      </w:r>
-      <w:proofErr w:type="gramEnd"/>
-      <w:r>
-        <w:rPr>
-          <w:rStyle w:val="Strong"/>
+        <w:t>1 Stop Bit</w:t>
+      </w:r>
+      <w:r>
+        <w:rPr>
           <w:rFonts w:ascii="Helvetica" w:hAnsi="Helvetica"/>
           <w:color w:val="333333"/>
           <w:shd w:val="clear" w:color="auto" w:fill="FFFFFF"/>
         </w:rPr>
-        <w:t xml:space="preserve"> Stop Bit</w:t>
-      </w:r>
-      <w:r>
+        <w:t>.</w:t>
+      </w:r>
+    </w:p>
+    <w:p>
+      <w:pPr>
+        <w:autoSpaceDE w:val="0"/>
+        <w:autoSpaceDN w:val="0"/>
+        <w:adjustRightInd w:val="0"/>
+        <w:spacing w:after="0" w:line="240" w:lineRule="auto"/>
         <w:rPr>
           <w:rFonts w:ascii="Helvetica" w:hAnsi="Helvetica"/>
           <w:color w:val="333333"/>
           <w:shd w:val="clear" w:color="auto" w:fill="FFFFFF"/>
         </w:rPr>
-        <w:t>.</w:t>
-      </w:r>
-    </w:p>
-    <w:p>
-      <w:pPr>
-        <w:autoSpaceDE w:val="0"/>
-        <w:autoSpaceDN w:val="0"/>
-        <w:adjustRightInd w:val="0"/>
-        <w:spacing w:after="0" w:line="240" w:lineRule="auto"/>
+      </w:pPr>
+    </w:p>
+    <w:p>
+      <w:pPr>
+        <w:autoSpaceDE w:val="0"/>
+        <w:autoSpaceDN w:val="0"/>
+        <w:adjustRightInd w:val="0"/>
+        <w:spacing w:after="0" w:line="240" w:lineRule="auto"/>
+        <w:rPr>
+          <w:rFonts w:ascii="22bcxeni" w:hAnsi="22bcxeni" w:cs="22bcxeni"/>
+          <w:sz w:val="20"/>
+          <w:szCs w:val="20"/>
+        </w:rPr>
+      </w:pPr>
+      <w:r>
         <w:rPr>
           <w:rFonts w:ascii="Helvetica" w:hAnsi="Helvetica"/>
           <w:color w:val="333333"/>
           <w:shd w:val="clear" w:color="auto" w:fill="FFFFFF"/>
         </w:rPr>
-      </w:pPr>
-    </w:p>
-    <w:p>
-      <w:pPr>
-        <w:autoSpaceDE w:val="0"/>
-        <w:autoSpaceDN w:val="0"/>
-        <w:adjustRightInd w:val="0"/>
-        <w:spacing w:after="0" w:line="240" w:lineRule="auto"/>
-        <w:rPr>
-          <w:rFonts w:ascii="22bcxeni" w:hAnsi="22bcxeni" w:cs="22bcxeni"/>
-          <w:sz w:val="20"/>
-          <w:szCs w:val="20"/>
-        </w:rPr>
-      </w:pPr>
-      <w:r>
-        <w:rPr>
-          <w:rFonts w:ascii="Helvetica" w:hAnsi="Helvetica"/>
-          <w:color w:val="333333"/>
-          <w:shd w:val="clear" w:color="auto" w:fill="FFFFFF"/>
-        </w:rPr>
-        <w:t xml:space="preserve">You should now see the Hello World message in Tera Term, and be able to type characters to </w:t>
-      </w:r>
-      <w:proofErr w:type="spellStart"/>
-      <w:r>
-        <w:rPr>
-          <w:rFonts w:ascii="Helvetica" w:hAnsi="Helvetica"/>
-          <w:color w:val="333333"/>
-          <w:shd w:val="clear" w:color="auto" w:fill="FFFFFF"/>
-        </w:rPr>
-        <w:t>microblaze</w:t>
-      </w:r>
-      <w:proofErr w:type="spellEnd"/>
-      <w:r>
-        <w:rPr>
-          <w:rFonts w:ascii="Helvetica" w:hAnsi="Helvetica"/>
-          <w:color w:val="333333"/>
-          <w:shd w:val="clear" w:color="auto" w:fill="FFFFFF"/>
-        </w:rPr>
-        <w:t xml:space="preserve"> using lec17.c</w:t>
+        <w:t>You should now see the Hello World message in Tera Term, and be able to type characters to microblaze using lec17.c</w:t>
       </w:r>
     </w:p>
     <w:p>

</xml_diff>